<commit_message>
nmv 21 05 2022
</commit_message>
<xml_diff>
--- a/TS-Padam/TS-4.7/TS 4.7 Malayalam Pada Paatam Corrections.docx
+++ b/TS-Padam/TS-4.7/TS 4.7 Malayalam Pada Paatam Corrections.docx
@@ -13,6 +13,7 @@
           <w:u w:val="single"/>
         </w:rPr>
       </w:pPr>
+      <w:bookmarkStart w:id="0" w:name="_GoBack"/>
       <w:r>
         <w:rPr>
           <w:b/>
@@ -268,7 +269,6 @@
                 <w:lang w:bidi="ta-IN"/>
               </w:rPr>
             </w:pPr>
-            <w:bookmarkStart w:id="0" w:name="_GoBack" w:colFirst="0" w:colLast="0"/>
             <w:r>
               <w:rPr>
                 <w:rFonts w:cs="Latha"/>
@@ -278,8 +278,9 @@
                 <w:szCs w:val="28"/>
                 <w:lang w:bidi="ta-IN"/>
               </w:rPr>
-              <w:t>TS 4.7.</w:t>
-            </w:r>
+              <w:t xml:space="preserve">TS 4.7.1.1 - </w:t>
+            </w:r>
+            <w:proofErr w:type="spellStart"/>
             <w:r>
               <w:rPr>
                 <w:rFonts w:cs="Latha"/>
@@ -289,9 +290,13 @@
                 <w:szCs w:val="28"/>
                 <w:lang w:bidi="ta-IN"/>
               </w:rPr>
-              <w:t>1</w:t>
-            </w:r>
-            <w:r>
+              <w:t>Vaakyam</w:t>
+            </w:r>
+            <w:proofErr w:type="spellEnd"/>
+          </w:p>
+          <w:p>
+            <w:pPr>
+              <w:spacing w:before="0" w:line="240" w:lineRule="auto"/>
               <w:rPr>
                 <w:rFonts w:cs="Latha"/>
                 <w:b/>
@@ -300,8 +305,7 @@
                 <w:szCs w:val="28"/>
                 <w:lang w:bidi="ta-IN"/>
               </w:rPr>
-              <w:t>.</w:t>
-            </w:r>
+            </w:pPr>
             <w:r>
               <w:rPr>
                 <w:rFonts w:cs="Latha"/>
@@ -311,77 +315,7 @@
                 <w:szCs w:val="28"/>
                 <w:lang w:bidi="ta-IN"/>
               </w:rPr>
-              <w:t>1</w:t>
-            </w:r>
-            <w:r>
-              <w:rPr>
-                <w:rFonts w:cs="Latha"/>
-                <w:b/>
-                <w:color w:val="FF0000"/>
-                <w:sz w:val="28"/>
-                <w:szCs w:val="28"/>
-                <w:lang w:bidi="ta-IN"/>
-              </w:rPr>
-              <w:t xml:space="preserve"> - </w:t>
-            </w:r>
-            <w:proofErr w:type="spellStart"/>
-            <w:r>
-              <w:rPr>
-                <w:rFonts w:cs="Latha"/>
-                <w:b/>
-                <w:color w:val="FF0000"/>
-                <w:sz w:val="28"/>
-                <w:szCs w:val="28"/>
-                <w:lang w:bidi="ta-IN"/>
-              </w:rPr>
-              <w:t>Vaakyam</w:t>
-            </w:r>
-            <w:proofErr w:type="spellEnd"/>
-          </w:p>
-          <w:p>
-            <w:pPr>
-              <w:spacing w:before="0" w:line="240" w:lineRule="auto"/>
-              <w:rPr>
-                <w:rFonts w:cs="Latha"/>
-                <w:b/>
-                <w:color w:val="FF0000"/>
-                <w:sz w:val="28"/>
-                <w:szCs w:val="28"/>
-                <w:lang w:bidi="ta-IN"/>
-              </w:rPr>
-            </w:pPr>
-            <w:r>
-              <w:rPr>
-                <w:rFonts w:cs="Latha"/>
-                <w:b/>
-                <w:color w:val="FF0000"/>
-                <w:sz w:val="28"/>
-                <w:szCs w:val="28"/>
-                <w:lang w:bidi="ta-IN"/>
-              </w:rPr>
-              <w:t>Line</w:t>
-            </w:r>
-            <w:r>
-              <w:rPr>
-                <w:rFonts w:cs="Latha"/>
-                <w:b/>
-                <w:color w:val="FF0000"/>
-                <w:sz w:val="28"/>
-                <w:szCs w:val="28"/>
-                <w:lang w:bidi="ta-IN"/>
-              </w:rPr>
-              <w:t xml:space="preserve"> No: - </w:t>
-            </w:r>
-            <w:r>
-              <w:rPr>
-                <w:rFonts w:cs="Latha"/>
-                <w:b/>
-                <w:color w:val="FF0000"/>
-                <w:sz w:val="28"/>
-                <w:szCs w:val="28"/>
-                <w:lang w:bidi="ta-IN"/>
-              </w:rPr>
-              <w:t>2</w:t>
+              <w:t>Line No: - 2</w:t>
             </w:r>
           </w:p>
           <w:p>
@@ -420,18 +354,7 @@
                 <w:szCs w:val="28"/>
                 <w:lang w:bidi="ta-IN"/>
               </w:rPr>
-              <w:t xml:space="preserve"> No. - </w:t>
-            </w:r>
-            <w:r>
-              <w:rPr>
-                <w:rFonts w:cs="Latha"/>
-                <w:b/>
-                <w:color w:val="FF0000"/>
-                <w:sz w:val="28"/>
-                <w:szCs w:val="28"/>
-                <w:lang w:bidi="ta-IN"/>
-              </w:rPr>
-              <w:t>1</w:t>
+              <w:t xml:space="preserve"> No. - 1</w:t>
             </w:r>
           </w:p>
         </w:tc>
@@ -745,9 +668,12 @@
                 <w:szCs w:val="28"/>
                 <w:lang w:bidi="ta-IN"/>
               </w:rPr>
-              <w:t xml:space="preserve"> No: - </w:t>
-            </w:r>
-            <w:r>
+              <w:t xml:space="preserve"> No: - 7</w:t>
+            </w:r>
+          </w:p>
+          <w:p>
+            <w:pPr>
+              <w:spacing w:before="0" w:line="240" w:lineRule="auto"/>
               <w:rPr>
                 <w:rFonts w:cs="Latha"/>
                 <w:b/>
@@ -756,12 +682,9 @@
                 <w:szCs w:val="28"/>
                 <w:lang w:bidi="ta-IN"/>
               </w:rPr>
-              <w:t>7</w:t>
-            </w:r>
-          </w:p>
-          <w:p>
-            <w:pPr>
-              <w:spacing w:before="0" w:line="240" w:lineRule="auto"/>
+            </w:pPr>
+            <w:proofErr w:type="spellStart"/>
+            <w:r>
               <w:rPr>
                 <w:rFonts w:cs="Latha"/>
                 <w:b/>
@@ -770,8 +693,9 @@
                 <w:szCs w:val="28"/>
                 <w:lang w:bidi="ta-IN"/>
               </w:rPr>
-            </w:pPr>
-            <w:proofErr w:type="spellStart"/>
+              <w:t>Panchaati</w:t>
+            </w:r>
+            <w:proofErr w:type="spellEnd"/>
             <w:r>
               <w:rPr>
                 <w:rFonts w:cs="Latha"/>
@@ -781,30 +705,7 @@
                 <w:szCs w:val="28"/>
                 <w:lang w:bidi="ta-IN"/>
               </w:rPr>
-              <w:t>Panchaati</w:t>
-            </w:r>
-            <w:proofErr w:type="spellEnd"/>
-            <w:r>
-              <w:rPr>
-                <w:rFonts w:cs="Latha"/>
-                <w:b/>
-                <w:color w:val="FF0000"/>
-                <w:sz w:val="28"/>
-                <w:szCs w:val="28"/>
-                <w:lang w:bidi="ta-IN"/>
-              </w:rPr>
-              <w:t xml:space="preserve"> No. - </w:t>
-            </w:r>
-            <w:r>
-              <w:rPr>
-                <w:rFonts w:cs="Latha"/>
-                <w:b/>
-                <w:color w:val="FF0000"/>
-                <w:sz w:val="28"/>
-                <w:szCs w:val="28"/>
-                <w:lang w:bidi="ta-IN"/>
-              </w:rPr>
-              <w:t>1</w:t>
+              <w:t xml:space="preserve"> No. - 1</w:t>
             </w:r>
           </w:p>
         </w:tc>
@@ -1041,42 +942,6 @@
       </w:tr>
       <w:bookmarkEnd w:id="0"/>
     </w:tbl>
-    <w:p>
-      <w:pPr>
-        <w:jc w:val="center"/>
-        <w:rPr>
-          <w:b/>
-          <w:bCs/>
-          <w:sz w:val="32"/>
-          <w:szCs w:val="32"/>
-          <w:u w:val="single"/>
-        </w:rPr>
-      </w:pPr>
-    </w:p>
-    <w:p>
-      <w:pPr>
-        <w:jc w:val="center"/>
-        <w:rPr>
-          <w:b/>
-          <w:bCs/>
-          <w:sz w:val="32"/>
-          <w:szCs w:val="32"/>
-          <w:u w:val="single"/>
-        </w:rPr>
-      </w:pPr>
-    </w:p>
-    <w:p>
-      <w:pPr>
-        <w:jc w:val="center"/>
-        <w:rPr>
-          <w:b/>
-          <w:bCs/>
-          <w:sz w:val="32"/>
-          <w:szCs w:val="32"/>
-          <w:u w:val="single"/>
-        </w:rPr>
-      </w:pPr>
-    </w:p>
     <w:p>
       <w:pPr>
         <w:jc w:val="center"/>
@@ -1867,7 +1732,6 @@
                 <w:szCs w:val="28"/>
                 <w:lang w:bidi="ta-IN"/>
               </w:rPr>
-              <w:lastRenderedPageBreak/>
               <w:t>TS 4.7.</w:t>
             </w:r>
             <w:r>
@@ -2221,6 +2085,7 @@
                 <w:szCs w:val="28"/>
                 <w:lang w:bidi="ta-IN"/>
               </w:rPr>
+              <w:lastRenderedPageBreak/>
               <w:t>TS 4.7.</w:t>
             </w:r>
             <w:r>
@@ -4559,7 +4424,6 @@
                 <w:sz w:val="28"/>
                 <w:szCs w:val="28"/>
               </w:rPr>
-              <w:lastRenderedPageBreak/>
               <w:t xml:space="preserve">4.7.4.1 - </w:t>
             </w:r>
             <w:proofErr w:type="spellStart"/>
@@ -4721,6 +4585,7 @@
                 <w:szCs w:val="40"/>
                 <w:lang w:val="en-IN" w:eastAsia="en-IN"/>
               </w:rPr>
+              <w:lastRenderedPageBreak/>
               <w:t>H¦b§hy</w:t>
             </w:r>
             <w:proofErr w:type="spellEnd"/>
@@ -4871,6 +4736,7 @@
                 <w:szCs w:val="40"/>
                 <w:lang w:val="en-IN" w:eastAsia="en-IN"/>
               </w:rPr>
+              <w:lastRenderedPageBreak/>
               <w:t>¤¤</w:t>
             </w:r>
             <w:proofErr w:type="spellStart"/>
@@ -4958,6 +4824,7 @@
                 <w:szCs w:val="40"/>
                 <w:lang w:val="en-IN" w:eastAsia="en-IN"/>
               </w:rPr>
+              <w:lastRenderedPageBreak/>
               <w:t>H¦b§hy</w:t>
             </w:r>
             <w:proofErr w:type="spellEnd"/>
@@ -5108,6 +4975,7 @@
                 <w:sz w:val="28"/>
                 <w:szCs w:val="28"/>
               </w:rPr>
+              <w:lastRenderedPageBreak/>
               <w:t xml:space="preserve">4.7.10.1 - </w:t>
             </w:r>
             <w:proofErr w:type="spellStart"/>
@@ -7168,7 +7036,6 @@
                 <w:sz w:val="28"/>
                 <w:szCs w:val="28"/>
               </w:rPr>
-              <w:lastRenderedPageBreak/>
               <w:t>4.7.13.3</w:t>
             </w:r>
             <w:r>
@@ -7488,6 +7355,7 @@
                 <w:sz w:val="28"/>
                 <w:szCs w:val="28"/>
               </w:rPr>
+              <w:lastRenderedPageBreak/>
               <w:t xml:space="preserve">4.7.14.1 - </w:t>
             </w:r>
             <w:proofErr w:type="spellStart"/>
@@ -8927,7 +8795,6 @@
                 <w:szCs w:val="28"/>
                 <w:lang w:bidi="ta-IN"/>
               </w:rPr>
-              <w:lastRenderedPageBreak/>
               <w:t xml:space="preserve">4.7.3.1 </w:t>
             </w:r>
             <w:proofErr w:type="spellStart"/>
@@ -9376,6 +9243,7 @@
                 <w:sz w:val="28"/>
                 <w:szCs w:val="28"/>
               </w:rPr>
+              <w:lastRenderedPageBreak/>
               <w:t xml:space="preserve">4.7.4.2 </w:t>
             </w:r>
             <w:proofErr w:type="spellStart"/>
@@ -11101,7 +10969,6 @@
                 <w:szCs w:val="28"/>
                 <w:lang w:bidi="ta-IN"/>
               </w:rPr>
-              <w:lastRenderedPageBreak/>
               <w:t>4.7.15.4</w:t>
             </w:r>
             <w:r>
@@ -11490,7 +11357,7 @@
         <w:bCs/>
         <w:noProof/>
       </w:rPr>
-      <w:t>6</w:t>
+      <w:t>4</w:t>
     </w:r>
     <w:r>
       <w:rPr>
@@ -11533,7 +11400,7 @@
         <w:bCs/>
         <w:noProof/>
       </w:rPr>
-      <w:t>6</w:t>
+      <w:t>5</w:t>
     </w:r>
     <w:r>
       <w:rPr>
@@ -11700,7 +11567,7 @@
         <w:bCs/>
         <w:noProof/>
       </w:rPr>
-      <w:t>5</w:t>
+      <w:t>1</w:t>
     </w:r>
     <w:r>
       <w:rPr>
@@ -11743,7 +11610,7 @@
         <w:bCs/>
         <w:noProof/>
       </w:rPr>
-      <w:t>6</w:t>
+      <w:t>5</w:t>
     </w:r>
     <w:r>
       <w:rPr>
@@ -12616,7 +12483,7 @@
 </file>
 
 <file path=customXml/itemProps1.xml><?xml version="1.0" encoding="utf-8"?>
-<ds:datastoreItem xmlns:ds="http://schemas.openxmlformats.org/officeDocument/2006/customXml" ds:itemID="{A77A9A0D-AC4F-4291-BAD1-D9E34E31DF14}">
+<ds:datastoreItem xmlns:ds="http://schemas.openxmlformats.org/officeDocument/2006/customXml" ds:itemID="{FBE0E4E1-2839-4571-A926-F1DDDC10977B}">
   <ds:schemaRefs>
     <ds:schemaRef ds:uri="http://schemas.openxmlformats.org/officeDocument/2006/bibliography"/>
   </ds:schemaRefs>

</xml_diff>